<commit_message>
Finalizada segunda camada do mapa do site
</commit_message>
<xml_diff>
--- a/outros/Análise de Requisitos.docx
+++ b/outros/Análise de Requisitos.docx
@@ -685,10 +685,10 @@
           <w:noProof/>
         </w:rPr>
         <w:drawing>
-          <wp:inline distT="0" distB="0" distL="0" distR="0" wp14:anchorId="6391BFE1" wp14:editId="39DAA7EB">
-            <wp:extent cx="5400040" cy="2585085"/>
-            <wp:effectExtent l="0" t="0" r="0" b="5715"/>
-            <wp:docPr id="2039594223" name="Imagem 2" descr="Diagrama&#10;&#10;Descrição gerada automaticamente"/>
+          <wp:inline distT="0" distB="0" distL="0" distR="0" wp14:anchorId="780FF389" wp14:editId="45FC0C35">
+            <wp:extent cx="5945505" cy="2825933"/>
+            <wp:effectExtent l="0" t="0" r="0" b="0"/>
+            <wp:docPr id="1059745958" name="Imagem 1" descr="Interface gráfica do usuário, Aplicativo, Word&#10;&#10;Descrição gerada automaticamente"/>
             <wp:cNvGraphicFramePr>
               <a:graphicFrameLocks xmlns:a="http://schemas.openxmlformats.org/drawingml/2006/main" noChangeAspect="1"/>
             </wp:cNvGraphicFramePr>
@@ -696,7 +696,7 @@
               <a:graphicData uri="http://schemas.openxmlformats.org/drawingml/2006/picture">
                 <pic:pic xmlns:pic="http://schemas.openxmlformats.org/drawingml/2006/picture">
                   <pic:nvPicPr>
-                    <pic:cNvPr id="2039594223" name="Imagem 2" descr="Diagrama&#10;&#10;Descrição gerada automaticamente"/>
+                    <pic:cNvPr id="1059745958" name="Imagem 1" descr="Interface gráfica do usuário, Aplicativo, Word&#10;&#10;Descrição gerada automaticamente"/>
                     <pic:cNvPicPr/>
                   </pic:nvPicPr>
                   <pic:blipFill>
@@ -714,7 +714,7 @@
                   <pic:spPr>
                     <a:xfrm>
                       <a:off x="0" y="0"/>
-                      <a:ext cx="5400040" cy="2585085"/>
+                      <a:ext cx="5963724" cy="2834593"/>
                     </a:xfrm>
                     <a:prstGeom prst="rect">
                       <a:avLst/>

</xml_diff>